<commit_message>
Add past year MedStar visits count variable to UCLA LS analysis
</commit_message>
<xml_diff>
--- a/exploratory/ucla_loneliness_scale/UCLA_loneliness_scale_missingness_summary.docx
+++ b/exploratory/ucla_loneliness_scale/UCLA_loneliness_scale_missingness_summary.docx
@@ -15986,6 +15986,144 @@
         <w:tc>
           <w:tcPr>
             <w:tcBorders>
+              <w:bottom w:val="none" w:sz="0" w:space="0" w:color="000000"/>
+              <w:top w:val="none" w:sz="0" w:space="0" w:color="000000"/>
+              <w:left w:val="none" w:sz="0" w:space="0" w:color="000000"/>
+              <w:right w:val="none" w:sz="0" w:space="0" w:color="000000"/>
+            </w:tcBorders>
+            <w:shd w:val="clear" w:color="auto" w:fill="FFFFFF"/>
+            <w:tcMar>
+              <w:top w:w="0" w:type="dxa"/>
+              <w:bottom w:w="0" w:type="dxa"/>
+              <w:left w:w="0" w:type="dxa"/>
+              <w:right w:w="0" w:type="dxa"/>
+            </w:tcMar>
+            <w:vAlign w:val="center"/>
+          </w:tcPr>
+          <w:p>
+            <w:pPr>
+              <w:pStyle w:val="Normal"/>
+              <w:jc w:val="left"/>
+              <w:pBdr>
+                <w:bottom w:val="none" w:sz="0" w:space="0" w:color="000000"/>
+                <w:top w:val="none" w:sz="0" w:space="0" w:color="000000"/>
+                <w:left w:val="none" w:sz="0" w:space="0" w:color="000000"/>
+                <w:right w:val="none" w:sz="0" w:space="0" w:color="000000"/>
+              </w:pBdr>
+              <w:spacing w:after="100" w:before="100" w:line="240"/>
+              <w:ind w:left="100" w:right="100" w:firstLine="0" w:firstLineChars="0"/>
+            </w:pPr>
+            <w:r>
+              <w:rPr>
+                <w:rFonts w:ascii="Arial" w:hAnsi="Arial" w:eastAsia="Arial" w:cs="Arial"/>
+                <w:i w:val="false"/>
+                <w:b w:val="true"/>
+                <w:u w:val="none"/>
+                <w:sz w:val="22"/>
+                <w:szCs w:val="22"/>
+                <w:color w:val="000000"/>
+              </w:rPr>
+              <w:t xml:space="preserve">Number of Past Year MedStar visits</w:t>
+            </w:r>
+          </w:p>
+        </w:tc>
+        <w:tc>
+          <w:tcPr>
+            <w:tcBorders>
+              <w:bottom w:val="none" w:sz="0" w:space="0" w:color="000000"/>
+              <w:top w:val="none" w:sz="0" w:space="0" w:color="000000"/>
+              <w:left w:val="none" w:sz="0" w:space="0" w:color="000000"/>
+              <w:right w:val="none" w:sz="0" w:space="0" w:color="000000"/>
+            </w:tcBorders>
+            <w:shd w:val="clear" w:color="auto" w:fill="FFFFFF"/>
+            <w:tcMar>
+              <w:top w:w="0" w:type="dxa"/>
+              <w:bottom w:w="0" w:type="dxa"/>
+              <w:left w:w="0" w:type="dxa"/>
+              <w:right w:w="0" w:type="dxa"/>
+            </w:tcMar>
+            <w:vAlign w:val="center"/>
+          </w:tcPr>
+          <w:p>
+            <w:pPr>
+              <w:pStyle w:val="Normal"/>
+              <w:jc w:val="left"/>
+              <w:pBdr>
+                <w:bottom w:val="none" w:sz="0" w:space="0" w:color="000000"/>
+                <w:top w:val="none" w:sz="0" w:space="0" w:color="000000"/>
+                <w:left w:val="none" w:sz="0" w:space="0" w:color="000000"/>
+                <w:right w:val="none" w:sz="0" w:space="0" w:color="000000"/>
+              </w:pBdr>
+              <w:spacing w:after="100" w:before="100" w:line="240"/>
+              <w:ind w:left="100" w:right="100" w:firstLine="0" w:firstLineChars="0"/>
+            </w:pPr>
+            <w:r>
+              <w:rPr>
+                <w:rFonts w:ascii="Arial" w:hAnsi="Arial" w:eastAsia="Arial" w:cs="Arial"/>
+                <w:i w:val="false"/>
+                <w:b w:val="false"/>
+                <w:u w:val="none"/>
+                <w:sz w:val="22"/>
+                <w:szCs w:val="22"/>
+                <w:color w:val="000000"/>
+              </w:rPr>
+              <w:t xml:space="preserve">0</w:t>
+            </w:r>
+          </w:p>
+        </w:tc>
+        <w:tc>
+          <w:tcPr>
+            <w:tcBorders>
+              <w:bottom w:val="none" w:sz="0" w:space="0" w:color="000000"/>
+              <w:top w:val="none" w:sz="0" w:space="0" w:color="000000"/>
+              <w:left w:val="none" w:sz="0" w:space="0" w:color="000000"/>
+              <w:right w:val="none" w:sz="0" w:space="0" w:color="000000"/>
+            </w:tcBorders>
+            <w:shd w:val="clear" w:color="auto" w:fill="FFFFFF"/>
+            <w:tcMar>
+              <w:top w:w="0" w:type="dxa"/>
+              <w:bottom w:w="0" w:type="dxa"/>
+              <w:left w:w="0" w:type="dxa"/>
+              <w:right w:w="0" w:type="dxa"/>
+            </w:tcMar>
+            <w:vAlign w:val="center"/>
+          </w:tcPr>
+          <w:p>
+            <w:pPr>
+              <w:pStyle w:val="Normal"/>
+              <w:jc w:val="right"/>
+              <w:pBdr>
+                <w:bottom w:val="none" w:sz="0" w:space="0" w:color="000000"/>
+                <w:top w:val="none" w:sz="0" w:space="0" w:color="000000"/>
+                <w:left w:val="none" w:sz="0" w:space="0" w:color="000000"/>
+                <w:right w:val="none" w:sz="0" w:space="0" w:color="000000"/>
+              </w:pBdr>
+              <w:spacing w:after="100" w:before="100" w:line="240"/>
+              <w:ind w:left="100" w:right="100" w:firstLine="0" w:firstLineChars="0"/>
+            </w:pPr>
+            <w:r>
+              <w:rPr>
+                <w:rFonts w:ascii="Arial" w:hAnsi="Arial" w:eastAsia="Arial" w:cs="Arial"/>
+                <w:i w:val="false"/>
+                <w:b w:val="false"/>
+                <w:u w:val="none"/>
+                <w:sz w:val="22"/>
+                <w:szCs w:val="22"/>
+                <w:color w:val="000000"/>
+              </w:rPr>
+              <w:t xml:space="preserve">347</w:t>
+            </w:r>
+          </w:p>
+        </w:tc>
+      </w:tr>
+      <w:tr>
+        <w:trPr>
+          <w:trHeight w:val="360" w:hRule="auto"/>
+        </w:trPr>
+        body24
+        <w:tc>
+          <w:tcPr>
+            <w:tcBorders>
               <w:bottom w:val="single" w:sz="12" w:space="0" w:color="666666"/>
               <w:top w:val="none" w:sz="0" w:space="0" w:color="000000"/>
               <w:left w:val="none" w:sz="0" w:space="0" w:color="000000"/>
@@ -16193,51 +16331,6 @@
       </w:pPr>
       <w:r>
         <w:t xml:space="preserve">Below are density plots for the output of the MICE missingness imputation. Variables with 1 or less missing values in the original data do not have density plots.</w:t>
-      </w:r>
-    </w:p>
-    <w:p>
-      <w:pPr>
-        <w:pStyle w:val="Normal"/>
-      </w:pPr>
-      <w:r>
-        <w:rPr/>
-        <w:drawing>
-          <wp:inline distT="0" distB="0" distL="0" distR="0">
-            <wp:extent cx="4572000" cy="3657600"/>
-            <wp:docPr id="3" name="" descr=""/>
-            <wp:cNvGraphicFramePr>
-              <a:graphicFrameLocks xmlns:a="http://schemas.openxmlformats.org/drawingml/2006/main" noChangeAspect="1"/>
-            </wp:cNvGraphicFramePr>
-            <a:graphic xmlns:a="http://schemas.openxmlformats.org/drawingml/2006/main">
-              <a:graphicData uri="http://schemas.openxmlformats.org/drawingml/2006/picture">
-                <pic:pic xmlns:pic="http://schemas.openxmlformats.org/drawingml/2006/picture">
-                  <pic:nvPicPr>
-                    <pic:cNvPr id="4" name=""/>
-                    <pic:cNvPicPr>
-                      <a:picLocks noChangeAspect="1" noChangeArrowheads="1"/>
-                    </pic:cNvPicPr>
-                  </pic:nvPicPr>
-                  <pic:blipFill>
-                    <a:blip cstate="print" r:embed="rId8"/>
-                    <a:stretch>
-                      <a:fillRect/>
-                    </a:stretch>
-                  </pic:blipFill>
-                  <pic:spPr bwMode="auto">
-                    <a:xfrm>
-                      <a:off x="0" y="0"/>
-                      <a:ext cx="63500" cy="50800"/>
-                    </a:xfrm>
-                    <a:prstGeom prst="rect">
-                      <a:avLst/>
-                    </a:prstGeom>
-                    <a:noFill/>
-                  </pic:spPr>
-                </pic:pic>
-              </a:graphicData>
-            </a:graphic>
-          </wp:inline>
-        </w:drawing>
       </w:r>
     </w:p>
     <w:sectPr>

</xml_diff>